<commit_message>
Day 1: initialize the database and json files
</commit_message>
<xml_diff>
--- a/docs/Database_Design.docx
+++ b/docs/Database_Design.docx
@@ -18,13 +18,13 @@
         <w:tblLook w:val="04A0" w:firstRow="1" w:lastRow="0" w:firstColumn="1" w:lastColumn="0" w:noHBand="0" w:noVBand="1"/>
       </w:tblPr>
       <w:tblGrid>
-        <w:gridCol w:w="1492"/>
-        <w:gridCol w:w="1268"/>
-        <w:gridCol w:w="1270"/>
+        <w:gridCol w:w="1493"/>
+        <w:gridCol w:w="1286"/>
+        <w:gridCol w:w="1292"/>
+        <w:gridCol w:w="1313"/>
+        <w:gridCol w:w="1297"/>
         <w:gridCol w:w="1300"/>
-        <w:gridCol w:w="1278"/>
-        <w:gridCol w:w="1282"/>
-        <w:gridCol w:w="1506"/>
+        <w:gridCol w:w="1415"/>
       </w:tblGrid>
       <w:tr>
         <w:tc>
@@ -338,7 +338,10 @@
           </w:tcPr>
           <w:p>
             <w:r>
-              <w:t>WizardTypeId</w:t>
+              <w:t>Magic</w:t>
+            </w:r>
+            <w:r>
+              <w:t>TypeId</w:t>
             </w:r>
           </w:p>
         </w:tc>
@@ -400,7 +403,10 @@
           </w:tcPr>
           <w:p>
             <w:r>
-              <w:t>WizardType.Id</w:t>
+              <w:t>Magic</w:t>
+            </w:r>
+            <w:r>
+              <w:t>Type.Id</w:t>
             </w:r>
           </w:p>
         </w:tc>
@@ -1136,12 +1142,12 @@
       </w:tblPr>
       <w:tblGrid>
         <w:gridCol w:w="1842"/>
-        <w:gridCol w:w="1207"/>
-        <w:gridCol w:w="1183"/>
-        <w:gridCol w:w="1249"/>
-        <w:gridCol w:w="1201"/>
-        <w:gridCol w:w="1208"/>
-        <w:gridCol w:w="1506"/>
+        <w:gridCol w:w="1225"/>
+        <w:gridCol w:w="1205"/>
+        <w:gridCol w:w="1262"/>
+        <w:gridCol w:w="1220"/>
+        <w:gridCol w:w="1227"/>
+        <w:gridCol w:w="1415"/>
       </w:tblGrid>
       <w:tr>
         <w:tc>
@@ -1595,7 +1601,10 @@
           </w:tcPr>
           <w:p>
             <w:r>
-              <w:t>WizardTypeId</w:t>
+              <w:t>Magic</w:t>
+            </w:r>
+            <w:r>
+              <w:t>TypeId</w:t>
             </w:r>
           </w:p>
         </w:tc>
@@ -1657,7 +1666,10 @@
           </w:tcPr>
           <w:p>
             <w:r>
-              <w:t>WizardType.Id</w:t>
+              <w:t>Magic</w:t>
+            </w:r>
+            <w:r>
+              <w:t>Type.Id</w:t>
             </w:r>
           </w:p>
         </w:tc>
@@ -1833,7 +1845,14 @@
                 <w:sz w:val="32"/>
                 <w:szCs w:val="32"/>
               </w:rPr>
-              <w:t>WizardType</w:t>
+              <w:t>Magic</w:t>
+            </w:r>
+            <w:r>
+              <w:rPr>
+                <w:sz w:val="32"/>
+                <w:szCs w:val="32"/>
+              </w:rPr>
+              <w:t>Type</w:t>
             </w:r>
           </w:p>
         </w:tc>

</xml_diff>